<commit_message>
New translations email 5-1 [template] partner email – invite revoked.docx (Thai)
</commit_message>
<xml_diff>
--- a/public/email/crowdin/translations/th/Email 5-1 [TEMPLATE] Partner email – invite revoked.docx
+++ b/public/email/crowdin/translations/th/Email 5-1 [TEMPLATE] Partner email – invite revoked.docx
@@ -16,14 +16,14 @@
             <w:color w:val="1155cc"/>
             <w:u w:val="single"/>
           </w:rPr>
-          <w:t>English</w:t>
+          <w:t>ภาษาอังกฤษ</w:t>
         </w:r>
       </w:hyperlink>
       <w:r>
         <w:rPr>
           <w:color w:val="ff0000"/>
         </w:rPr>
-        <w:t xml:space="preserve"> / Portuguese / French / Thai / Vietnamese / Spanish</w:t>
+        <w:t xml:space="preserve"> / ภาษาโปรตุเกส / ภาษาฝรั่งเศส /ภาษาไทย / ภาษาเวียดนาม / ภาษาสเปน</w:t>
       </w:r>
     </w:p>
     <w:p>
@@ -45,7 +45,7 @@
         <w:pStyle w:val="P68B1DB1-Normal2"/>
       </w:pPr>
       <w:r>
-        <w:t>English</w:t>
+        <w:t>ภาษาอังกฤษ</w:t>
       </w:r>
     </w:p>
     <w:p/>
@@ -93,7 +93,7 @@
               <w:rPr>
                 <w:b w:val="1"/>
               </w:rPr>
-              <w:t>Brief</w:t>
+              <w:t>บทย่อ</w:t>
             </w:r>
             <w:r>
               <w:t>:</w:t>
@@ -105,7 +105,7 @@
               <w:spacing w:line="240" w:lineRule="auto"/>
             </w:pPr>
             <w:r>
-              <w:t xml:space="preserve">An email sent to partners in the target country who RSVPed yes but didn’t submit their documents by the deadline. We will be revoking their invites. It will be sent via customer.io</w:t>
+              <w:t xml:space="preserve">An email sent to partners in the target country who RSVPed yes but didn’t submit their documents by the deadline. We will be revoking their invites. โดยมันจะถูกส่งผ่านทาง customer.io</w:t>
             </w:r>
           </w:p>
           <w:p>
@@ -123,7 +123,7 @@
               <w:rPr>
                 <w:b w:val="1"/>
               </w:rPr>
-              <w:t xml:space="preserve">Target audience</w:t>
+              <w:t>กลุ่มเป้าหมาย</w:t>
             </w:r>
             <w:r>
               <w:t>:</w:t>
@@ -173,7 +173,7 @@
         <w:pStyle w:val="P68B1DB1-Normal3"/>
       </w:pPr>
       <w:r>
-        <w:t xml:space="preserve">We didn’t receive your documents on time</w:t>
+        <w:t>เราไม่ได้รับเอกสารของคุณอย่างตรงเวลา</w:t>
       </w:r>
     </w:p>
     <w:p/>
@@ -182,7 +182,7 @@
         <w:spacing w:after="200" w:lineRule="auto"/>
       </w:pPr>
       <w:r>
-        <w:t xml:space="preserve">Hi </w:t>
+        <w:t xml:space="preserve">สวัสดี </w:t>
       </w:r>
       <w:r>
         <w:rPr>
@@ -191,7 +191,7 @@
         <w:t xml:space="preserve">[PARTNER NAME]</w:t>
       </w:r>
       <w:r>
-        <w:t xml:space="preserve">, </w:t>
+        <w:t xml:space="preserve"> </w:t>
       </w:r>
     </w:p>
     <w:p>
@@ -199,7 +199,7 @@
         <w:spacing w:after="200" w:lineRule="auto"/>
       </w:pPr>
       <w:r>
-        <w:t xml:space="preserve">We didn’t receive your documents by the deadline (</w:t>
+        <w:t xml:space="preserve">เราไม่ได้รับเอกสารของคุณภายในกำหนดเวลาวันที่ (</w:t>
       </w:r>
       <w:r>
         <w:rPr>
@@ -208,7 +208,7 @@
         <w:t xml:space="preserve">[DD Mmm YYYY]</w:t>
       </w:r>
       <w:r>
-        <w:t xml:space="preserve">). Unfortunately, we’re unable to proceed with your registration for the </w:t>
+        <w:t xml:space="preserve">) ขออภัย เราไม่สามารถดำเนินการลงทะเบียนของคุณสำหรับกิจกรรม </w:t>
       </w:r>
       <w:r>
         <w:rPr>
@@ -217,7 +217,7 @@
         <w:t xml:space="preserve">[EVENT NAME]</w:t>
       </w:r>
       <w:r>
-        <w:t>.</w:t>
+        <w:t xml:space="preserve"> ได้</w:t>
       </w:r>
     </w:p>
     <w:p>
@@ -243,7 +243,7 @@
       </w:pPr>
       <w:commentRangeStart w:id="1"/>
       <w:r>
-        <w:t xml:space="preserve">If you have any questions, please contact us via </w:t>
+        <w:t xml:space="preserve">หากคุณมีคำถามใดๆ กรุณาติดต่อเราผ่านทาง </w:t>
       </w:r>
       <w:hyperlink r:id="rId7">
         <w:r>
@@ -251,11 +251,11 @@
             <w:color w:val="1155cc"/>
             <w:u w:val="single"/>
           </w:rPr>
-          <w:t xml:space="preserve">live chat</w:t>
+          <w:t>แชทสด</w:t>
         </w:r>
       </w:hyperlink>
       <w:r>
-        <w:t xml:space="preserve"> or </w:t>
+        <w:t xml:space="preserve"> หรือทาง </w:t>
       </w:r>
       <w:hyperlink r:id="rId8">
         <w:r>
@@ -267,7 +267,7 @@
         </w:r>
       </w:hyperlink>
       <w:r>
-        <w:t xml:space="preserve">. </w:t>
+        <w:t xml:space="preserve"> </w:t>
       </w:r>
     </w:p>
     <w:p>
@@ -275,7 +275,7 @@
         <w:spacing w:after="200" w:lineRule="auto"/>
       </w:pPr>
       <w:r>
-        <w:t xml:space="preserve">If you have any questions, please contact your country manager, </w:t>
+        <w:t xml:space="preserve">หากคุณมีคำถามใดๆ โปรดติดต่อผู้จัดการประจำประเทศของคุณซึ่งได้แก่ </w:t>
       </w:r>
       <w:r>
         <w:rPr>
@@ -284,7 +284,7 @@
         <w:t>[NAME]</w:t>
       </w:r>
       <w:r>
-        <w:t xml:space="preserve">, at </w:t>
+        <w:t xml:space="preserve"> ที่ </w:t>
       </w:r>
       <w:r>
         <w:rPr>
@@ -293,7 +293,7 @@
         <w:t xml:space="preserve">[EMAIL ADDRESS]</w:t>
       </w:r>
       <w:r>
-        <w:t xml:space="preserve"> or </w:t>
+        <w:t xml:space="preserve"> หรือ </w:t>
       </w:r>
       <w:r>
         <w:rPr>
@@ -302,7 +302,7 @@
         <w:t xml:space="preserve">[WHATSAPP NO]</w:t>
       </w:r>
       <w:r>
-        <w:t xml:space="preserve"> (WhatsApp). </w:t>
+        <w:t xml:space="preserve"> (WhatsApp) </w:t>
       </w:r>
       <w:commentRangeEnd w:id="1"/>
       <w:r>
@@ -367,7 +367,7 @@
         <w:pStyle w:val="P68B1DB1-Normal4"/>
       </w:pPr>
       <w:r>
-        <w:t xml:space="preserve">choose either one</w:t>
+        <w:t>เลือกอย่างใดอย่างหนึ่ง</w:t>
       </w:r>
     </w:p>
   </w:comment>
@@ -405,7 +405,7 @@
         <w:pStyle w:val="P68B1DB1-Normal4"/>
       </w:pPr>
       <w:r>
-        <w:t xml:space="preserve">choose either one</w:t>
+        <w:t>เลือกอย่างใดอย่างหนึ่ง</w:t>
       </w:r>
     </w:p>
   </w:comment>

</xml_diff>